<commit_message>
Added multistep for dual-channel
</commit_message>
<xml_diff>
--- a/dev/CHEMYX Syringe Pump Python Instructions.docx
+++ b/dev/CHEMYX Syringe Pump Python Instructions.docx
@@ -275,15 +275,7 @@
         </w:numPr>
       </w:pPr>
       <w:r>
-        <w:t xml:space="preserve">PySerial - “python -m pip install </w:t>
-      </w:r>
-      <w:proofErr w:type="spellStart"/>
-      <w:r>
-        <w:t>pyserial</w:t>
-      </w:r>
-      <w:proofErr w:type="spellEnd"/>
-      <w:r>
-        <w:t>”</w:t>
+        <w:t>PySerial - “python -m pip install pyserial”</w:t>
       </w:r>
     </w:p>
     <w:p>
@@ -343,15 +335,7 @@
         </w:numPr>
       </w:pPr>
       <w:r>
-        <w:t xml:space="preserve">PySerial - “python -m pip install </w:t>
-      </w:r>
-      <w:proofErr w:type="spellStart"/>
-      <w:r>
-        <w:t>pyserial</w:t>
-      </w:r>
-      <w:proofErr w:type="spellEnd"/>
-      <w:r>
-        <w:t>”</w:t>
+        <w:t>PySerial - “python -m pip install pyserial”</w:t>
       </w:r>
     </w:p>
     <w:p>
@@ -503,6 +487,42 @@
           <w:b/>
           <w:bCs/>
         </w:rPr>
+        <w:t>2channel_multistep.py</w:t>
+      </w:r>
+      <w:r>
+        <w:rPr>
+          <w:b/>
+          <w:bCs/>
+        </w:rPr>
+        <w:tab/>
+      </w:r>
+      <w:r>
+        <w:rPr>
+          <w:b/>
+          <w:bCs/>
+        </w:rPr>
+        <w:tab/>
+      </w:r>
+      <w:r>
+        <w:t>Multi step</w:t>
+      </w:r>
+      <w:r>
+        <w:t xml:space="preserve"> run on dual-channel pumps</w:t>
+      </w:r>
+    </w:p>
+    <w:p>
+      <w:pPr>
+        <w:pStyle w:val="ListParagraph"/>
+        <w:numPr>
+          <w:ilvl w:val="2"/>
+          <w:numId w:val="1"/>
+        </w:numPr>
+      </w:pPr>
+      <w:r>
+        <w:rPr>
+          <w:b/>
+          <w:bCs/>
+        </w:rPr>
         <w:t>2channel_cycle.py</w:t>
       </w:r>
       <w:r>
@@ -593,17 +613,7 @@
         </w:numPr>
       </w:pPr>
       <w:r>
-        <w:t>Call “</w:t>
-      </w:r>
-      <w:proofErr w:type="spellStart"/>
-      <w:proofErr w:type="gramStart"/>
-      <w:r>
-        <w:t>conn.closeConnection</w:t>
-      </w:r>
-      <w:proofErr w:type="spellEnd"/>
-      <w:proofErr w:type="gramEnd"/>
-      <w:r>
-        <w:t>()” to close connection to pump.</w:t>
+        <w:t>Call “conn.closeConnection()” to close connection to pump.</w:t>
       </w:r>
     </w:p>
     <w:p>

</xml_diff>